<commit_message>
Se empieza el tema 2 de despliegue
</commit_message>
<xml_diff>
--- a/DESPLIEGUE APPS WEB/TEMAS/RESUMEN TEMA 01.docx
+++ b/DESPLIEGUE APPS WEB/TEMAS/RESUMEN TEMA 01.docx
@@ -208,11 +208,9 @@
       <w:r>
         <w:t xml:space="preserve">Cada organismo de estandarización tiene un enfoque diferente y define estándares para diferentes tecnologías o aspectos de la web y las tecnologías </w:t>
       </w:r>
-      <w:proofErr w:type="gramStart"/>
-      <w:r>
-        <w:t>relacionadas</w:t>
-      </w:r>
-      <w:proofErr w:type="gramEnd"/>
+      <w:r>
+        <w:t>relacionadas,</w:t>
+      </w:r>
       <w:r>
         <w:t xml:space="preserve"> por ejemplo:</w:t>
       </w:r>
@@ -2275,7 +2273,7 @@
       <w:r>
         <w:t xml:space="preserve">Web recomendada: </w:t>
       </w:r>
-      <w:hyperlink r:id="rId5" w:history="1">
+      <w:hyperlink r:id="rId7" w:history="1">
         <w:r>
           <w:rPr>
             <w:rStyle w:val="Hipervnculo"/>
@@ -2953,13 +2951,8 @@
         <w:jc w:val="both"/>
       </w:pPr>
       <w:r>
-        <w:t xml:space="preserve">Servidor web más popular del mercado actualmente es Apache, de código abierto y gratuito, disponible para Windows, GNU/Linux, entre </w:t>
-      </w:r>
-      <w:proofErr w:type="spellStart"/>
-      <w:r>
-        <w:t>otros.</w:t>
-      </w:r>
-      <w:proofErr w:type="spellEnd"/>
+        <w:t>Servidor web más popular del mercado actualmente es Apache, de código abierto y gratuito, disponible para Windows, GNU/Linux, entre otros.</w:t>
+      </w:r>
     </w:p>
     <w:p>
       <w:pPr>
@@ -3914,7 +3907,7 @@
           <w:lang w:val="en-US"/>
         </w:rPr>
       </w:pPr>
-      <w:hyperlink r:id="rId6" w:history="1">
+      <w:hyperlink r:id="rId8" w:history="1">
         <w:r>
           <w:rPr>
             <w:rStyle w:val="Hipervnculo"/>
@@ -3933,7 +3926,7 @@
         </w:numPr>
         <w:jc w:val="both"/>
       </w:pPr>
-      <w:hyperlink r:id="rId7" w:history="1">
+      <w:hyperlink r:id="rId9" w:history="1">
         <w:r>
           <w:rPr>
             <w:rStyle w:val="Hipervnculo"/>
@@ -4745,13 +4738,7 @@
       </w:r>
       <w:proofErr w:type="spellEnd"/>
       <w:r>
-        <w:t xml:space="preserve"> </w:t>
-      </w:r>
-      <w:r>
-        <w:t>stop</w:t>
-      </w:r>
-      <w:r>
-        <w:t xml:space="preserve"> apache2</w:t>
+        <w:t xml:space="preserve"> stop apache2</w:t>
       </w:r>
     </w:p>
     <w:p>
@@ -5011,7 +4998,7 @@
                     <pic:cNvPicPr/>
                   </pic:nvPicPr>
                   <pic:blipFill>
-                    <a:blip r:embed="rId8" cstate="print">
+                    <a:blip r:embed="rId10" cstate="print">
                       <a:extLst>
                         <a:ext uri="{28A0092B-C50C-407E-A947-70E740481C1C}">
                           <a14:useLocalDpi xmlns:a14="http://schemas.microsoft.com/office/drawing/2010/main" val="0"/>
@@ -5064,7 +5051,7 @@
                     <pic:cNvPicPr/>
                   </pic:nvPicPr>
                   <pic:blipFill>
-                    <a:blip r:embed="rId9" cstate="print">
+                    <a:blip r:embed="rId11" cstate="print">
                       <a:extLst>
                         <a:ext uri="{28A0092B-C50C-407E-A947-70E740481C1C}">
                           <a14:useLocalDpi xmlns:a14="http://schemas.microsoft.com/office/drawing/2010/main" val="0"/>
@@ -5647,7 +5634,7 @@
       <w:r>
         <w:t xml:space="preserve"> -O </w:t>
       </w:r>
-      <w:hyperlink r:id="rId10" w:history="1">
+      <w:hyperlink r:id="rId12" w:history="1">
         <w:r>
           <w:rPr>
             <w:rStyle w:val="Hipervnculo"/>
@@ -6132,7 +6119,7 @@
                     <pic:cNvPicPr/>
                   </pic:nvPicPr>
                   <pic:blipFill rotWithShape="1">
-                    <a:blip r:embed="rId11" cstate="print">
+                    <a:blip r:embed="rId13" cstate="print">
                       <a:extLst>
                         <a:ext uri="{28A0092B-C50C-407E-A947-70E740481C1C}">
                           <a14:useLocalDpi xmlns:a14="http://schemas.microsoft.com/office/drawing/2010/main" val="0"/>
@@ -6377,7 +6364,7 @@
         </w:numPr>
         <w:jc w:val="both"/>
       </w:pPr>
-      <w:hyperlink r:id="rId12" w:history="1">
+      <w:hyperlink r:id="rId14" w:history="1">
         <w:r>
           <w:rPr>
             <w:rStyle w:val="Hipervnculo"/>
@@ -6642,7 +6629,7 @@
                     <pic:cNvPicPr/>
                   </pic:nvPicPr>
                   <pic:blipFill>
-                    <a:blip r:embed="rId13" cstate="print">
+                    <a:blip r:embed="rId15" cstate="print">
                       <a:extLst>
                         <a:ext uri="{28A0092B-C50C-407E-A947-70E740481C1C}">
                           <a14:useLocalDpi xmlns:a14="http://schemas.microsoft.com/office/drawing/2010/main" val="0"/>
@@ -6709,7 +6696,7 @@
                     <pic:cNvPicPr/>
                   </pic:nvPicPr>
                   <pic:blipFill>
-                    <a:blip r:embed="rId14" cstate="print">
+                    <a:blip r:embed="rId16" cstate="print">
                       <a:extLst>
                         <a:ext uri="{28A0092B-C50C-407E-A947-70E740481C1C}">
                           <a14:useLocalDpi xmlns:a14="http://schemas.microsoft.com/office/drawing/2010/main" val="0"/>
@@ -7349,39 +7336,210 @@
     </w:p>
     <w:p>
       <w:pPr>
-        <w:jc w:val="both"/>
-      </w:pPr>
-    </w:p>
-    <w:p>
-      <w:pPr>
-        <w:jc w:val="both"/>
+        <w:pStyle w:val="Ttulo1"/>
+      </w:pPr>
+      <w:r>
+        <w:t>Creación de máquinas virtuales</w:t>
+      </w:r>
+    </w:p>
+    <w:p>
+      <w:proofErr w:type="spellStart"/>
+      <w:r>
+        <w:t>Ubuntuserver</w:t>
+      </w:r>
+      <w:proofErr w:type="spellEnd"/>
+    </w:p>
+    <w:p>
+      <w:pPr>
+        <w:pStyle w:val="Prrafodelista"/>
+        <w:numPr>
+          <w:ilvl w:val="0"/>
+          <w:numId w:val="5"/>
+        </w:numPr>
+      </w:pPr>
+      <w:r>
+        <w:t xml:space="preserve">Dos adaptadores de red: Red </w:t>
+      </w:r>
+      <w:proofErr w:type="spellStart"/>
+      <w:r>
+        <w:t>Nat</w:t>
+      </w:r>
+      <w:proofErr w:type="spellEnd"/>
+      <w:r>
+        <w:t xml:space="preserve"> y sólo adaptador de red.</w:t>
+      </w:r>
+    </w:p>
+    <w:p>
+      <w:pPr>
+        <w:pStyle w:val="Prrafodelista"/>
+        <w:numPr>
+          <w:ilvl w:val="0"/>
+          <w:numId w:val="5"/>
+        </w:numPr>
+      </w:pPr>
+      <w:r>
+        <w:t>Instalar SSH</w:t>
+      </w:r>
+    </w:p>
+    <w:p>
+      <w:pPr>
+        <w:pStyle w:val="Prrafodelista"/>
+        <w:numPr>
+          <w:ilvl w:val="0"/>
+          <w:numId w:val="5"/>
+        </w:numPr>
+      </w:pPr>
+      <w:r>
+        <w:t xml:space="preserve">Instalar las Tools </w:t>
+      </w:r>
+      <w:proofErr w:type="spellStart"/>
+      <w:r>
+        <w:t>additions</w:t>
+      </w:r>
+      <w:proofErr w:type="spellEnd"/>
+    </w:p>
+    <w:p>
+      <w:pPr>
+        <w:pStyle w:val="Prrafodelista"/>
+        <w:numPr>
+          <w:ilvl w:val="1"/>
+          <w:numId w:val="5"/>
+        </w:numPr>
+        <w:rPr>
+          <w:lang w:val="en-US"/>
+        </w:rPr>
+      </w:pPr>
+      <w:r>
+        <w:rPr>
+          <w:lang w:val="en-US"/>
+        </w:rPr>
+        <w:t>Mount /dev/</w:t>
+      </w:r>
+      <w:proofErr w:type="spellStart"/>
+      <w:r>
+        <w:rPr>
+          <w:lang w:val="en-US"/>
+        </w:rPr>
+        <w:t>cdrom</w:t>
+      </w:r>
+      <w:proofErr w:type="spellEnd"/>
+      <w:r>
+        <w:rPr>
+          <w:lang w:val="en-US"/>
+        </w:rPr>
+        <w:t xml:space="preserve"> /media/</w:t>
+      </w:r>
+      <w:proofErr w:type="spellStart"/>
+      <w:r>
+        <w:rPr>
+          <w:lang w:val="en-US"/>
+        </w:rPr>
+        <w:t>cd</w:t>
+      </w:r>
+      <w:r>
+        <w:rPr>
+          <w:lang w:val="en-US"/>
+        </w:rPr>
+        <w:t>rom</w:t>
+      </w:r>
+      <w:proofErr w:type="spellEnd"/>
+    </w:p>
+    <w:p>
+      <w:pPr>
+        <w:pStyle w:val="Prrafodelista"/>
+        <w:numPr>
+          <w:ilvl w:val="1"/>
+          <w:numId w:val="5"/>
+        </w:numPr>
+        <w:rPr>
+          <w:lang w:val="en-US"/>
+        </w:rPr>
+      </w:pPr>
+      <w:proofErr w:type="spellStart"/>
+      <w:r>
+        <w:rPr>
+          <w:lang w:val="en-US"/>
+        </w:rPr>
+        <w:t>Sh</w:t>
+      </w:r>
+      <w:proofErr w:type="spellEnd"/>
+      <w:r>
+        <w:rPr>
+          <w:lang w:val="en-US"/>
+        </w:rPr>
+        <w:t xml:space="preserve"> </w:t>
+      </w:r>
+      <w:proofErr w:type="spellStart"/>
+      <w:r>
+        <w:rPr>
+          <w:lang w:val="en-US"/>
+        </w:rPr>
+        <w:t>VirtualBoxLinuxAddition.run</w:t>
+      </w:r>
+      <w:proofErr w:type="spellEnd"/>
+    </w:p>
+    <w:p>
+      <w:pPr>
+        <w:rPr>
+          <w:lang w:val="en-US"/>
+        </w:rPr>
+      </w:pPr>
+      <w:r>
+        <w:rPr>
+          <w:lang w:val="en-US"/>
+        </w:rPr>
+        <w:t>Ubuntuclient</w:t>
+      </w:r>
+    </w:p>
+    <w:p>
+      <w:pPr>
+        <w:jc w:val="both"/>
+        <w:rPr>
+          <w:lang w:val="en-US"/>
+        </w:rPr>
       </w:pPr>
     </w:p>
     <w:p>
       <w:pPr>
         <w:ind w:left="1416" w:hanging="1416"/>
         <w:jc w:val="both"/>
-      </w:pPr>
-    </w:p>
-    <w:p>
-      <w:pPr>
-        <w:jc w:val="both"/>
-      </w:pPr>
-      <w:r>
+        <w:rPr>
+          <w:lang w:val="en-US"/>
+        </w:rPr>
+      </w:pPr>
+    </w:p>
+    <w:p>
+      <w:pPr>
+        <w:jc w:val="both"/>
+        <w:rPr>
+          <w:lang w:val="en-US"/>
+        </w:rPr>
+      </w:pPr>
+      <w:r>
+        <w:rPr>
+          <w:lang w:val="en-US"/>
+        </w:rPr>
         <w:t xml:space="preserve"> </w:t>
       </w:r>
     </w:p>
     <w:p>
       <w:pPr>
         <w:jc w:val="both"/>
-      </w:pPr>
-    </w:p>
-    <w:p>
-      <w:pPr>
-        <w:jc w:val="both"/>
+        <w:rPr>
+          <w:lang w:val="en-US"/>
+        </w:rPr>
+      </w:pPr>
+    </w:p>
+    <w:p>
+      <w:pPr>
+        <w:jc w:val="both"/>
+        <w:rPr>
+          <w:lang w:val="en-US"/>
+        </w:rPr>
       </w:pPr>
     </w:p>
     <w:sectPr>
+      <w:footerReference w:type="default" r:id="rId17"/>
       <w:pgSz w:w="11906" w:h="16838"/>
       <w:pgMar w:top="1440" w:right="1080" w:bottom="1440" w:left="1080" w:header="708" w:footer="708" w:gutter="0"/>
       <w:cols w:space="708"/>
@@ -7389,6 +7547,120 @@
     </w:sectPr>
   </w:body>
 </w:document>
+</file>
+
+<file path=word/endnotes.xml><?xml version="1.0" encoding="utf-8"?>
+<w:endnotes xmlns:wpc="http://schemas.microsoft.com/office/word/2010/wordprocessingCanvas" xmlns:cx="http://schemas.microsoft.com/office/drawing/2014/chartex" xmlns:cx1="http://schemas.microsoft.com/office/drawing/2015/9/8/chartex" xmlns:cx2="http://schemas.microsoft.com/office/drawing/2015/10/21/chartex" xmlns:cx3="http://schemas.microsoft.com/office/drawing/2016/5/9/chartex" xmlns:cx4="http://schemas.microsoft.com/office/drawing/2016/5/10/chartex" xmlns:cx5="http://schemas.microsoft.com/office/drawing/2016/5/11/chartex" xmlns:cx6="http://schemas.microsoft.com/office/drawing/2016/5/12/chartex" xmlns:cx7="http://schemas.microsoft.com/office/drawing/2016/5/13/chartex" xmlns:cx8="http://schemas.microsoft.com/office/drawing/2016/5/14/chartex" xmlns:mc="http://schemas.openxmlformats.org/markup-compatibility/2006" xmlns:aink="http://schemas.microsoft.com/office/drawing/2016/ink" xmlns:am3d="http://schemas.microsoft.com/office/drawing/2017/model3d" xmlns:o="urn:schemas-microsoft-com:office:office" xmlns:oel="http://schemas.microsoft.com/office/2019/extlst" xmlns:r="http://schemas.openxmlformats.org/officeDocument/2006/relationships" xmlns:m="http://schemas.openxmlformats.org/officeDocument/2006/math" xmlns:v="urn:schemas-microsoft-com:vml" xmlns:wp14="http://schemas.microsoft.com/office/word/2010/wordprocessingDrawing" xmlns:wp="http://schemas.openxmlformats.org/drawingml/2006/wordprocessingDrawing" xmlns:w10="urn:schemas-microsoft-com:office:word" xmlns:w="http://schemas.openxmlformats.org/wordprocessingml/2006/main" xmlns:w14="http://schemas.microsoft.com/office/word/2010/wordml" xmlns:w15="http://schemas.microsoft.com/office/word/2012/wordml" xmlns:w16cex="http://schemas.microsoft.com/office/word/2018/wordml/cex" xmlns:w16cid="http://schemas.microsoft.com/office/word/2016/wordml/cid" xmlns:w16="http://schemas.microsoft.com/office/word/2018/wordml" xmlns:w16sdtdh="http://schemas.microsoft.com/office/word/2020/wordml/sdtdatahash" xmlns:w16se="http://schemas.microsoft.com/office/word/2015/wordml/symex" xmlns:wpg="http://schemas.microsoft.com/office/word/2010/wordprocessingGroup" xmlns:wpi="http://schemas.microsoft.com/office/word/2010/wordprocessingInk" xmlns:wne="http://schemas.microsoft.com/office/word/2006/wordml" xmlns:wps="http://schemas.microsoft.com/office/word/2010/wordprocessingShape" mc:Ignorable="w14 w15 w16se w16cid w16 w16cex w16sdtdh wp14">
+  <w:endnote w:type="separator" w:id="-1">
+    <w:p>
+      <w:pPr>
+        <w:spacing w:before="0" w:after="0"/>
+      </w:pPr>
+      <w:r>
+        <w:separator/>
+      </w:r>
+    </w:p>
+  </w:endnote>
+  <w:endnote w:type="continuationSeparator" w:id="0">
+    <w:p>
+      <w:pPr>
+        <w:spacing w:before="0" w:after="0"/>
+      </w:pPr>
+      <w:r>
+        <w:continuationSeparator/>
+      </w:r>
+    </w:p>
+  </w:endnote>
+</w:endnotes>
+</file>
+
+<file path=word/footer1.xml><?xml version="1.0" encoding="utf-8"?>
+<w:ftr xmlns:wpc="http://schemas.microsoft.com/office/word/2010/wordprocessingCanvas" xmlns:cx="http://schemas.microsoft.com/office/drawing/2014/chartex" xmlns:cx1="http://schemas.microsoft.com/office/drawing/2015/9/8/chartex" xmlns:cx2="http://schemas.microsoft.com/office/drawing/2015/10/21/chartex" xmlns:cx3="http://schemas.microsoft.com/office/drawing/2016/5/9/chartex" xmlns:cx4="http://schemas.microsoft.com/office/drawing/2016/5/10/chartex" xmlns:cx5="http://schemas.microsoft.com/office/drawing/2016/5/11/chartex" xmlns:cx6="http://schemas.microsoft.com/office/drawing/2016/5/12/chartex" xmlns:cx7="http://schemas.microsoft.com/office/drawing/2016/5/13/chartex" xmlns:cx8="http://schemas.microsoft.com/office/drawing/2016/5/14/chartex" xmlns:mc="http://schemas.openxmlformats.org/markup-compatibility/2006" xmlns:aink="http://schemas.microsoft.com/office/drawing/2016/ink" xmlns:am3d="http://schemas.microsoft.com/office/drawing/2017/model3d" xmlns:o="urn:schemas-microsoft-com:office:office" xmlns:oel="http://schemas.microsoft.com/office/2019/extlst" xmlns:r="http://schemas.openxmlformats.org/officeDocument/2006/relationships" xmlns:m="http://schemas.openxmlformats.org/officeDocument/2006/math" xmlns:v="urn:schemas-microsoft-com:vml" xmlns:wp14="http://schemas.microsoft.com/office/word/2010/wordprocessingDrawing" xmlns:wp="http://schemas.openxmlformats.org/drawingml/2006/wordprocessingDrawing" xmlns:w10="urn:schemas-microsoft-com:office:word" xmlns:w="http://schemas.openxmlformats.org/wordprocessingml/2006/main" xmlns:w14="http://schemas.microsoft.com/office/word/2010/wordml" xmlns:w15="http://schemas.microsoft.com/office/word/2012/wordml" xmlns:w16cex="http://schemas.microsoft.com/office/word/2018/wordml/cex" xmlns:w16cid="http://schemas.microsoft.com/office/word/2016/wordml/cid" xmlns:w16="http://schemas.microsoft.com/office/word/2018/wordml" xmlns:w16sdtdh="http://schemas.microsoft.com/office/word/2020/wordml/sdtdatahash" xmlns:w16se="http://schemas.microsoft.com/office/word/2015/wordml/symex" xmlns:wpg="http://schemas.microsoft.com/office/word/2010/wordprocessingGroup" xmlns:wpi="http://schemas.microsoft.com/office/word/2010/wordprocessingInk" xmlns:wne="http://schemas.microsoft.com/office/word/2006/wordml" xmlns:wps="http://schemas.microsoft.com/office/word/2010/wordprocessingShape" mc:Ignorable="w14 w15 w16se w16cid w16 w16cex w16sdtdh wp14">
+  <w:p>
+    <w:pPr>
+      <w:pStyle w:val="Piedepgina"/>
+      <w:jc w:val="right"/>
+    </w:pPr>
+    <w:r>
+      <w:rPr>
+        <w:color w:val="4472C4" w:themeColor="accent1"/>
+        <w:sz w:val="20"/>
+        <w:szCs w:val="20"/>
+      </w:rPr>
+      <w:t xml:space="preserve">pág. </w:t>
+    </w:r>
+    <w:r>
+      <w:rPr>
+        <w:color w:val="4472C4" w:themeColor="accent1"/>
+        <w:sz w:val="20"/>
+        <w:szCs w:val="20"/>
+      </w:rPr>
+      <w:fldChar w:fldCharType="begin"/>
+    </w:r>
+    <w:r>
+      <w:rPr>
+        <w:color w:val="4472C4" w:themeColor="accent1"/>
+        <w:sz w:val="20"/>
+        <w:szCs w:val="20"/>
+      </w:rPr>
+      <w:instrText>PAGE  \* Arabic</w:instrText>
+    </w:r>
+    <w:r>
+      <w:rPr>
+        <w:color w:val="4472C4" w:themeColor="accent1"/>
+        <w:sz w:val="20"/>
+        <w:szCs w:val="20"/>
+      </w:rPr>
+      <w:fldChar w:fldCharType="separate"/>
+    </w:r>
+    <w:r>
+      <w:rPr>
+        <w:color w:val="4472C4" w:themeColor="accent1"/>
+        <w:sz w:val="20"/>
+        <w:szCs w:val="20"/>
+      </w:rPr>
+      <w:t>1</w:t>
+    </w:r>
+    <w:r>
+      <w:rPr>
+        <w:color w:val="4472C4" w:themeColor="accent1"/>
+        <w:sz w:val="20"/>
+        <w:szCs w:val="20"/>
+      </w:rPr>
+      <w:fldChar w:fldCharType="end"/>
+    </w:r>
+  </w:p>
+  <w:p>
+    <w:pPr>
+      <w:pStyle w:val="Piedepgina"/>
+    </w:pPr>
+  </w:p>
+</w:ftr>
+</file>
+
+<file path=word/footnotes.xml><?xml version="1.0" encoding="utf-8"?>
+<w:footnotes xmlns:wpc="http://schemas.microsoft.com/office/word/2010/wordprocessingCanvas" xmlns:cx="http://schemas.microsoft.com/office/drawing/2014/chartex" xmlns:cx1="http://schemas.microsoft.com/office/drawing/2015/9/8/chartex" xmlns:cx2="http://schemas.microsoft.com/office/drawing/2015/10/21/chartex" xmlns:cx3="http://schemas.microsoft.com/office/drawing/2016/5/9/chartex" xmlns:cx4="http://schemas.microsoft.com/office/drawing/2016/5/10/chartex" xmlns:cx5="http://schemas.microsoft.com/office/drawing/2016/5/11/chartex" xmlns:cx6="http://schemas.microsoft.com/office/drawing/2016/5/12/chartex" xmlns:cx7="http://schemas.microsoft.com/office/drawing/2016/5/13/chartex" xmlns:cx8="http://schemas.microsoft.com/office/drawing/2016/5/14/chartex" xmlns:mc="http://schemas.openxmlformats.org/markup-compatibility/2006" xmlns:aink="http://schemas.microsoft.com/office/drawing/2016/ink" xmlns:am3d="http://schemas.microsoft.com/office/drawing/2017/model3d" xmlns:o="urn:schemas-microsoft-com:office:office" xmlns:oel="http://schemas.microsoft.com/office/2019/extlst" xmlns:r="http://schemas.openxmlformats.org/officeDocument/2006/relationships" xmlns:m="http://schemas.openxmlformats.org/officeDocument/2006/math" xmlns:v="urn:schemas-microsoft-com:vml" xmlns:wp14="http://schemas.microsoft.com/office/word/2010/wordprocessingDrawing" xmlns:wp="http://schemas.openxmlformats.org/drawingml/2006/wordprocessingDrawing" xmlns:w10="urn:schemas-microsoft-com:office:word" xmlns:w="http://schemas.openxmlformats.org/wordprocessingml/2006/main" xmlns:w14="http://schemas.microsoft.com/office/word/2010/wordml" xmlns:w15="http://schemas.microsoft.com/office/word/2012/wordml" xmlns:w16cex="http://schemas.microsoft.com/office/word/2018/wordml/cex" xmlns:w16cid="http://schemas.microsoft.com/office/word/2016/wordml/cid" xmlns:w16="http://schemas.microsoft.com/office/word/2018/wordml" xmlns:w16sdtdh="http://schemas.microsoft.com/office/word/2020/wordml/sdtdatahash" xmlns:w16se="http://schemas.microsoft.com/office/word/2015/wordml/symex" xmlns:wpg="http://schemas.microsoft.com/office/word/2010/wordprocessingGroup" xmlns:wpi="http://schemas.microsoft.com/office/word/2010/wordprocessingInk" xmlns:wne="http://schemas.microsoft.com/office/word/2006/wordml" xmlns:wps="http://schemas.microsoft.com/office/word/2010/wordprocessingShape" mc:Ignorable="w14 w15 w16se w16cid w16 w16cex w16sdtdh wp14">
+  <w:footnote w:type="separator" w:id="-1">
+    <w:p>
+      <w:pPr>
+        <w:spacing w:before="0" w:after="0"/>
+      </w:pPr>
+      <w:r>
+        <w:separator/>
+      </w:r>
+    </w:p>
+  </w:footnote>
+  <w:footnote w:type="continuationSeparator" w:id="0">
+    <w:p>
+      <w:pPr>
+        <w:spacing w:before="0" w:after="0"/>
+      </w:pPr>
+      <w:r>
+        <w:continuationSeparator/>
+      </w:r>
+    </w:p>
+  </w:footnote>
+</w:footnotes>
 </file>
 
 <file path=word/numbering.xml><?xml version="1.0" encoding="utf-8"?>
@@ -8539,6 +8811,50 @@
       <w:shd w:val="clear" w:color="auto" w:fill="E1DFDD"/>
     </w:rPr>
   </w:style>
+  <w:style w:type="paragraph" w:styleId="Encabezado">
+    <w:name w:val="header"/>
+    <w:basedOn w:val="Normal"/>
+    <w:link w:val="EncabezadoCar"/>
+    <w:uiPriority w:val="99"/>
+    <w:unhideWhenUsed/>
+    <w:rsid w:val="00617BAE"/>
+    <w:pPr>
+      <w:tabs>
+        <w:tab w:val="center" w:pos="4252"/>
+        <w:tab w:val="right" w:pos="8504"/>
+      </w:tabs>
+      <w:spacing w:before="0" w:after="0"/>
+    </w:pPr>
+  </w:style>
+  <w:style w:type="character" w:customStyle="1" w:styleId="EncabezadoCar">
+    <w:name w:val="Encabezado Car"/>
+    <w:basedOn w:val="Fuentedeprrafopredeter"/>
+    <w:link w:val="Encabezado"/>
+    <w:uiPriority w:val="99"/>
+    <w:rsid w:val="00617BAE"/>
+  </w:style>
+  <w:style w:type="paragraph" w:styleId="Piedepgina">
+    <w:name w:val="footer"/>
+    <w:basedOn w:val="Normal"/>
+    <w:link w:val="PiedepginaCar"/>
+    <w:uiPriority w:val="99"/>
+    <w:unhideWhenUsed/>
+    <w:rsid w:val="00617BAE"/>
+    <w:pPr>
+      <w:tabs>
+        <w:tab w:val="center" w:pos="4252"/>
+        <w:tab w:val="right" w:pos="8504"/>
+      </w:tabs>
+      <w:spacing w:before="0" w:after="0"/>
+    </w:pPr>
+  </w:style>
+  <w:style w:type="character" w:customStyle="1" w:styleId="PiedepginaCar">
+    <w:name w:val="Pie de página Car"/>
+    <w:basedOn w:val="Fuentedeprrafopredeter"/>
+    <w:link w:val="Piedepgina"/>
+    <w:uiPriority w:val="99"/>
+    <w:rsid w:val="00617BAE"/>
+  </w:style>
 </w:styles>
 </file>
 

</xml_diff>